<commit_message>
nmv 20 05 2023
</commit_message>
<xml_diff>
--- a/SIkShA/Ghana Darpanam.docx
+++ b/SIkShA/Ghana Darpanam.docx
@@ -1,6 +1,6 @@
 
 <file path=word/document.xml><?xml version="1.0" encoding="utf-8"?>
-<w:document xmlns:wpc="http://schemas.microsoft.com/office/word/2010/wordprocessingCanvas" xmlns:cx="http://schemas.microsoft.com/office/drawing/2014/chartex" xmlns:cx1="http://schemas.microsoft.com/office/drawing/2015/9/8/chartex" xmlns:cx2="http://schemas.microsoft.com/office/drawing/2015/10/21/chartex" xmlns:cx3="http://schemas.microsoft.com/office/drawing/2016/5/9/chartex" xmlns:cx4="http://schemas.microsoft.com/office/drawing/2016/5/10/chartex" xmlns:cx5="http://schemas.microsoft.com/office/drawing/2016/5/11/chartex" xmlns:cx6="http://schemas.microsoft.com/office/drawing/2016/5/12/chartex" xmlns:cx7="http://schemas.microsoft.com/office/drawing/2016/5/13/chartex" xmlns:cx8="http://schemas.microsoft.com/office/drawing/2016/5/14/chartex" xmlns:mc="http://schemas.openxmlformats.org/markup-compatibility/2006" xmlns:aink="http://schemas.microsoft.com/office/drawing/2016/ink" xmlns:am3d="http://schemas.microsoft.com/office/drawing/2017/model3d" xmlns:o="urn:schemas-microsoft-com:office:office" xmlns:oel="http://schemas.microsoft.com/office/2019/extlst" xmlns:r="http://schemas.openxmlformats.org/officeDocument/2006/relationships" xmlns:m="http://schemas.openxmlformats.org/officeDocument/2006/math" xmlns:v="urn:schemas-microsoft-com:vml" xmlns:wp14="http://schemas.microsoft.com/office/word/2010/wordprocessingDrawing" xmlns:wp="http://schemas.openxmlformats.org/drawingml/2006/wordprocessingDrawing" xmlns:w10="urn:schemas-microsoft-com:office:word" xmlns:w="http://schemas.openxmlformats.org/wordprocessingml/2006/main" xmlns:w14="http://schemas.microsoft.com/office/word/2010/wordml" xmlns:w15="http://schemas.microsoft.com/office/word/2012/wordml" xmlns:w16cex="http://schemas.microsoft.com/office/word/2018/wordml/cex" xmlns:w16cid="http://schemas.microsoft.com/office/word/2016/wordml/cid" xmlns:w16="http://schemas.microsoft.com/office/word/2018/wordml" xmlns:w16sdtdh="http://schemas.microsoft.com/office/word/2020/wordml/sdtdatahash" xmlns:w16se="http://schemas.microsoft.com/office/word/2015/wordml/symex" xmlns:wpg="http://schemas.microsoft.com/office/word/2010/wordprocessingGroup" xmlns:wpi="http://schemas.microsoft.com/office/word/2010/wordprocessingInk" xmlns:wne="http://schemas.microsoft.com/office/word/2006/wordml" xmlns:wps="http://schemas.microsoft.com/office/word/2010/wordprocessingShape" mc:Ignorable="w14 w15 w16se w16cid w16 w16cex w16sdtdh wp14">
+<w:document xmlns:wpc="http://schemas.microsoft.com/office/word/2010/wordprocessingCanvas" xmlns:cx="http://schemas.microsoft.com/office/drawing/2014/chartex" xmlns:cx1="http://schemas.microsoft.com/office/drawing/2015/9/8/chartex" xmlns:cx2="http://schemas.microsoft.com/office/drawing/2015/10/21/chartex" xmlns:cx3="http://schemas.microsoft.com/office/drawing/2016/5/9/chartex" xmlns:cx4="http://schemas.microsoft.com/office/drawing/2016/5/10/chartex" xmlns:cx5="http://schemas.microsoft.com/office/drawing/2016/5/11/chartex" xmlns:cx6="http://schemas.microsoft.com/office/drawing/2016/5/12/chartex" xmlns:cx7="http://schemas.microsoft.com/office/drawing/2016/5/13/chartex" xmlns:cx8="http://schemas.microsoft.com/office/drawing/2016/5/14/chartex" xmlns:mc="http://schemas.openxmlformats.org/markup-compatibility/2006" xmlns:aink="http://schemas.microsoft.com/office/drawing/2016/ink" xmlns:am3d="http://schemas.microsoft.com/office/drawing/2017/model3d" xmlns:o="urn:schemas-microsoft-com:office:office" xmlns:oel="http://schemas.microsoft.com/office/2019/extlst" xmlns:r="http://schemas.openxmlformats.org/officeDocument/2006/relationships" xmlns:m="http://schemas.openxmlformats.org/officeDocument/2006/math" xmlns:v="urn:schemas-microsoft-com:vml" xmlns:wp14="http://schemas.microsoft.com/office/word/2010/wordprocessingDrawing" xmlns:wp="http://schemas.openxmlformats.org/drawingml/2006/wordprocessingDrawing" xmlns:w10="urn:schemas-microsoft-com:office:word" xmlns:w="http://schemas.openxmlformats.org/wordprocessingml/2006/main" xmlns:w14="http://schemas.microsoft.com/office/word/2010/wordml" xmlns:w15="http://schemas.microsoft.com/office/word/2012/wordml" xmlns:w16cex="http://schemas.microsoft.com/office/word/2018/wordml/cex" xmlns:w16cid="http://schemas.microsoft.com/office/word/2016/wordml/cid" xmlns:w16="http://schemas.microsoft.com/office/word/2018/wordml" xmlns:w16du="http://schemas.microsoft.com/office/word/2023/wordml/word16du" xmlns:w16sdtdh="http://schemas.microsoft.com/office/word/2020/wordml/sdtdatahash" xmlns:w16se="http://schemas.microsoft.com/office/word/2015/wordml/symex" xmlns:wpg="http://schemas.microsoft.com/office/word/2010/wordprocessingGroup" xmlns:wpi="http://schemas.microsoft.com/office/word/2010/wordprocessingInk" xmlns:wne="http://schemas.microsoft.com/office/word/2006/wordml" xmlns:wps="http://schemas.microsoft.com/office/word/2010/wordprocessingShape" mc:Ignorable="w14 w15 w16se w16cid w16 w16cex w16sdtdh wp14">
   <w:body>
     <w:p>
       <w:pPr>
@@ -19613,7 +19613,169 @@
           <w:szCs w:val="40"/>
           <w:highlight w:val="green"/>
         </w:rPr>
-        <w:t>=SÉSÉ´ÉÖ´ÉÖSÉèxÉ¨ÉäxÉÆSÉ´ÉÖSÉèxÉ¨É</w:t>
+        <w:t>=</w:t>
+      </w:r>
+      <w:r>
+        <w:rPr>
+          <w:rFonts w:ascii="DV-TTSurekh" w:eastAsia="Times New Roman" w:hAnsi="DV-TTSurekh" w:cs="Times New Roman"/>
+          <w:sz w:val="40"/>
+          <w:szCs w:val="40"/>
+          <w:highlight w:val="green"/>
+        </w:rPr>
+        <w:t xml:space="preserve"> </w:t>
+      </w:r>
+      <w:r>
+        <w:rPr>
+          <w:rFonts w:ascii="DV-TTSurekh" w:eastAsia="Times New Roman" w:hAnsi="DV-TTSurekh" w:cs="Times New Roman"/>
+          <w:sz w:val="40"/>
+          <w:szCs w:val="40"/>
+          <w:highlight w:val="green"/>
+        </w:rPr>
+        <w:t>SÉ</w:t>
+      </w:r>
+      <w:r>
+        <w:rPr>
+          <w:rFonts w:ascii="DV-TTSurekh" w:eastAsia="Times New Roman" w:hAnsi="DV-TTSurekh" w:cs="Times New Roman"/>
+          <w:sz w:val="40"/>
+          <w:szCs w:val="40"/>
+          <w:highlight w:val="green"/>
+        </w:rPr>
+        <w:t xml:space="preserve"> </w:t>
+      </w:r>
+      <w:r>
+        <w:rPr>
+          <w:rFonts w:ascii="DV-TTSurekh" w:eastAsia="Times New Roman" w:hAnsi="DV-TTSurekh" w:cs="Times New Roman"/>
+          <w:sz w:val="40"/>
+          <w:szCs w:val="40"/>
+          <w:highlight w:val="green"/>
+        </w:rPr>
+        <w:t>SÉ</w:t>
+      </w:r>
+      <w:r>
+        <w:rPr>
+          <w:rFonts w:ascii="DV-TTSurekh" w:eastAsia="Times New Roman" w:hAnsi="DV-TTSurekh" w:cs="Times New Roman"/>
+          <w:sz w:val="40"/>
+          <w:szCs w:val="40"/>
+          <w:highlight w:val="green"/>
+        </w:rPr>
+        <w:t xml:space="preserve"> </w:t>
+      </w:r>
+      <w:r>
+        <w:rPr>
+          <w:rFonts w:ascii="DV-TTSurekh" w:eastAsia="Times New Roman" w:hAnsi="DV-TTSurekh" w:cs="Times New Roman"/>
+          <w:sz w:val="40"/>
+          <w:szCs w:val="40"/>
+          <w:highlight w:val="green"/>
+        </w:rPr>
+        <w:t>´ÉÖ</w:t>
+      </w:r>
+      <w:r>
+        <w:rPr>
+          <w:rFonts w:ascii="DV-TTSurekh" w:eastAsia="Times New Roman" w:hAnsi="DV-TTSurekh" w:cs="Times New Roman"/>
+          <w:sz w:val="40"/>
+          <w:szCs w:val="40"/>
+          <w:highlight w:val="green"/>
+        </w:rPr>
+        <w:t xml:space="preserve"> </w:t>
+      </w:r>
+      <w:r>
+        <w:rPr>
+          <w:rFonts w:ascii="DV-TTSurekh" w:eastAsia="Times New Roman" w:hAnsi="DV-TTSurekh" w:cs="Times New Roman"/>
+          <w:sz w:val="40"/>
+          <w:szCs w:val="40"/>
+          <w:highlight w:val="green"/>
+        </w:rPr>
+        <w:t>´ÉÖ</w:t>
+      </w:r>
+      <w:r>
+        <w:rPr>
+          <w:rFonts w:ascii="DV-TTSurekh" w:eastAsia="Times New Roman" w:hAnsi="DV-TTSurekh" w:cs="Times New Roman"/>
+          <w:sz w:val="40"/>
+          <w:szCs w:val="40"/>
+          <w:highlight w:val="green"/>
+        </w:rPr>
+        <w:t xml:space="preserve"> </w:t>
+      </w:r>
+      <w:r>
+        <w:rPr>
+          <w:rFonts w:ascii="DV-TTSurekh" w:eastAsia="Times New Roman" w:hAnsi="DV-TTSurekh" w:cs="Times New Roman"/>
+          <w:sz w:val="40"/>
+          <w:szCs w:val="40"/>
+          <w:highlight w:val="green"/>
+        </w:rPr>
+        <w:t>SÉèxÉ</w:t>
+      </w:r>
+      <w:r>
+        <w:rPr>
+          <w:rFonts w:ascii="DV-TTSurekh" w:eastAsia="Times New Roman" w:hAnsi="DV-TTSurekh" w:cs="Times New Roman"/>
+          <w:sz w:val="40"/>
+          <w:szCs w:val="40"/>
+          <w:highlight w:val="green"/>
+        </w:rPr>
+        <w:t xml:space="preserve"> </w:t>
+      </w:r>
+      <w:r>
+        <w:rPr>
+          <w:rFonts w:ascii="DV-TTSurekh" w:eastAsia="Times New Roman" w:hAnsi="DV-TTSurekh" w:cs="Times New Roman"/>
+          <w:sz w:val="40"/>
+          <w:szCs w:val="40"/>
+          <w:highlight w:val="green"/>
+        </w:rPr>
+        <w:t>¨ÉäxÉÆ</w:t>
+      </w:r>
+      <w:r>
+        <w:rPr>
+          <w:rFonts w:ascii="DV-TTSurekh" w:eastAsia="Times New Roman" w:hAnsi="DV-TTSurekh" w:cs="Times New Roman"/>
+          <w:sz w:val="40"/>
+          <w:szCs w:val="40"/>
+          <w:highlight w:val="green"/>
+        </w:rPr>
+        <w:t xml:space="preserve"> </w:t>
+      </w:r>
+      <w:r>
+        <w:rPr>
+          <w:rFonts w:ascii="DV-TTSurekh" w:eastAsia="Times New Roman" w:hAnsi="DV-TTSurekh" w:cs="Times New Roman"/>
+          <w:sz w:val="40"/>
+          <w:szCs w:val="40"/>
+          <w:highlight w:val="green"/>
+        </w:rPr>
+        <w:t>SÉ</w:t>
+      </w:r>
+      <w:r>
+        <w:rPr>
+          <w:rFonts w:ascii="DV-TTSurekh" w:eastAsia="Times New Roman" w:hAnsi="DV-TTSurekh" w:cs="Times New Roman"/>
+          <w:sz w:val="40"/>
+          <w:szCs w:val="40"/>
+          <w:highlight w:val="green"/>
+        </w:rPr>
+        <w:t xml:space="preserve"> </w:t>
+      </w:r>
+      <w:r>
+        <w:rPr>
+          <w:rFonts w:ascii="DV-TTSurekh" w:eastAsia="Times New Roman" w:hAnsi="DV-TTSurekh" w:cs="Times New Roman"/>
+          <w:sz w:val="40"/>
+          <w:szCs w:val="40"/>
+          <w:highlight w:val="green"/>
+        </w:rPr>
+        <w:t>´ÉÖ</w:t>
+      </w:r>
+      <w:r>
+        <w:rPr>
+          <w:rFonts w:ascii="DV-TTSurekh" w:eastAsia="Times New Roman" w:hAnsi="DV-TTSurekh" w:cs="Times New Roman"/>
+          <w:sz w:val="40"/>
+          <w:szCs w:val="40"/>
+          <w:highlight w:val="green"/>
+        </w:rPr>
+        <w:t xml:space="preserve"> </w:t>
+      </w:r>
+      <w:r>
+        <w:rPr>
+          <w:rFonts w:ascii="DV-TTSurekh" w:eastAsia="Times New Roman" w:hAnsi="DV-TTSurekh" w:cs="Times New Roman"/>
+          <w:sz w:val="40"/>
+          <w:szCs w:val="40"/>
+          <w:highlight w:val="green"/>
+        </w:rPr>
+        <w:t>SÉèxÉ¨É</w:t>
       </w:r>
       <w:r>
         <w:rPr>
@@ -19646,7 +19808,25 @@
           <w:sz w:val="40"/>
           <w:szCs w:val="40"/>
         </w:rPr>
-        <w:t>+EòÉ®úÉnùxªÉº´É®ú{É®ú &lt;ÊiÉ ÊEò¨ÉÂ **</w:t>
+        <w:t>+EòÉ®úÉnùxªÉº´É®</w:t>
+      </w:r>
+      <w:proofErr w:type="gramStart"/>
+      <w:r>
+        <w:rPr>
+          <w:rFonts w:ascii="DV-TTSurekh" w:eastAsia="Times New Roman" w:hAnsi="DV-TTSurekh" w:cs="Times New Roman"/>
+          <w:sz w:val="40"/>
+          <w:szCs w:val="40"/>
+        </w:rPr>
+        <w:t>ú{</w:t>
+      </w:r>
+      <w:proofErr w:type="gramEnd"/>
+      <w:r>
+        <w:rPr>
+          <w:rFonts w:ascii="DV-TTSurekh" w:eastAsia="Times New Roman" w:hAnsi="DV-TTSurekh" w:cs="Times New Roman"/>
+          <w:sz w:val="40"/>
+          <w:szCs w:val="40"/>
+        </w:rPr>
+        <w:t>É®ú &lt;ÊiÉ ÊEò¨ÉÂ **</w:t>
       </w:r>
     </w:p>
     <w:p>
@@ -30939,6 +31119,7 @@
           <w:rFonts w:ascii="Times New Roman" w:eastAsia="Times New Roman" w:hAnsi="Times New Roman" w:cs="Times New Roman"/>
           <w:sz w:val="40"/>
           <w:szCs w:val="40"/>
+          <w:lang w:val="it-IT"/>
         </w:rPr>
       </w:pPr>
       <w:r>
@@ -30947,6 +31128,7 @@
           <w:sz w:val="40"/>
           <w:szCs w:val="40"/>
           <w:highlight w:val="darkGray"/>
+          <w:lang w:val="it-IT"/>
         </w:rPr>
         <w:t>´É **</w:t>
       </w:r>
@@ -30955,32 +31137,16 @@
           <w:rFonts w:ascii="DV-TTSurekh" w:eastAsia="Times New Roman" w:hAnsi="DV-TTSurekh" w:cs="Times New Roman"/>
           <w:sz w:val="40"/>
           <w:szCs w:val="40"/>
-        </w:rPr>
-        <w:t xml:space="preserve"> º´ÉªÉÇiÉä ´ÉèEÞòiÉÉ ¦ÉÊHònùÔPÉÇº´ÉÉ®</w:t>
-      </w:r>
-      <w:proofErr w:type="gramStart"/>
-      <w:r>
-        <w:rPr>
-          <w:rFonts w:ascii="DV-TTSurekh" w:eastAsia="Times New Roman" w:hAnsi="DV-TTSurekh" w:cs="Times New Roman"/>
-          <w:sz w:val="40"/>
-          <w:szCs w:val="40"/>
-        </w:rPr>
-        <w:t>úÉi{</w:t>
-      </w:r>
-      <w:proofErr w:type="gramEnd"/>
-      <w:r>
-        <w:rPr>
-          <w:rFonts w:ascii="DV-TTSurekh" w:eastAsia="Times New Roman" w:hAnsi="DV-TTSurekh" w:cs="Times New Roman"/>
-          <w:sz w:val="40"/>
-          <w:szCs w:val="40"/>
-        </w:rPr>
-        <w:t>É®äú ÎºlÉiÉÉ **</w:t>
-      </w:r>
-      <w:r>
-        <w:rPr>
-          <w:rFonts w:ascii="DV-TTSurekh" w:eastAsia="Times New Roman" w:hAnsi="DV-TTSurekh" w:cs="Times New Roman"/>
-          <w:sz w:val="40"/>
-          <w:szCs w:val="40"/>
+          <w:lang w:val="it-IT"/>
+        </w:rPr>
+        <w:t xml:space="preserve"> º´ÉªÉÇiÉä ´ÉèEÞòiÉÉ ¦ÉÊHònùÔPÉÇº´ÉÉ®úÉi{É®äú ÎºlÉiÉÉ **</w:t>
+      </w:r>
+      <w:r>
+        <w:rPr>
+          <w:rFonts w:ascii="DV-TTSurekh" w:eastAsia="Times New Roman" w:hAnsi="DV-TTSurekh" w:cs="Times New Roman"/>
+          <w:sz w:val="40"/>
+          <w:szCs w:val="40"/>
+          <w:lang w:val="it-IT"/>
         </w:rPr>
         <w:t xml:space="preserve"> 7</w:t>
       </w:r>
@@ -30989,6 +31155,7 @@
           <w:rFonts w:ascii="DV-TTSurekh" w:eastAsia="Times New Roman" w:hAnsi="DV-TTSurekh" w:cs="Times New Roman"/>
           <w:sz w:val="40"/>
           <w:szCs w:val="40"/>
+          <w:lang w:val="it-IT"/>
         </w:rPr>
         <w:t>9</w:t>
       </w:r>
@@ -31002,13 +31169,15 @@
           <w:sz w:val="40"/>
           <w:szCs w:val="40"/>
           <w:highlight w:val="green"/>
-        </w:rPr>
-      </w:pPr>
-      <w:r>
-        <w:rPr>
-          <w:rFonts w:ascii="DV-TTSurekh" w:eastAsia="Times New Roman" w:hAnsi="DV-TTSurekh" w:cs="Times New Roman"/>
-          <w:sz w:val="40"/>
-          <w:szCs w:val="40"/>
+          <w:lang w:val="it-IT"/>
+        </w:rPr>
+      </w:pPr>
+      <w:r>
+        <w:rPr>
+          <w:rFonts w:ascii="DV-TTSurekh" w:eastAsia="Times New Roman" w:hAnsi="DV-TTSurekh" w:cs="Times New Roman"/>
+          <w:sz w:val="40"/>
+          <w:szCs w:val="40"/>
+          <w:lang w:val="it-IT"/>
         </w:rPr>
         <w:t>´ÉèEÞòiÉÉ º´É®ú¦ÉÊHò&amp; º´ÉªÉÇiÉä ** ºÉ nùÒPÉÇº´É®ú&amp; =nùÉkÉ´ÉiÉÂ =SªÉiÉ &lt;ÊiÉ</w:t>
       </w:r>
@@ -31017,14 +31186,16 @@
           <w:rFonts w:ascii="DV-TTSurekh" w:eastAsia="Times New Roman" w:hAnsi="DV-TTSurekh" w:cs="Times New Roman"/>
           <w:sz w:val="40"/>
           <w:szCs w:val="40"/>
-        </w:rPr>
-        <w:t xml:space="preserve"> </w:t>
-      </w:r>
-      <w:r>
-        <w:rPr>
-          <w:rFonts w:ascii="DV-TTSurekh" w:eastAsia="Times New Roman" w:hAnsi="DV-TTSurekh" w:cs="Times New Roman"/>
-          <w:sz w:val="40"/>
-          <w:szCs w:val="40"/>
+          <w:lang w:val="it-IT"/>
+        </w:rPr>
+        <w:t xml:space="preserve"> </w:t>
+      </w:r>
+      <w:r>
+        <w:rPr>
+          <w:rFonts w:ascii="DV-TTSurekh" w:eastAsia="Times New Roman" w:hAnsi="DV-TTSurekh" w:cs="Times New Roman"/>
+          <w:sz w:val="40"/>
+          <w:szCs w:val="40"/>
+          <w:lang w:val="it-IT"/>
         </w:rPr>
         <w:t xml:space="preserve">¤ÉÖvÉèYÉæªÉ&amp; ** ªÉlÉÉ ** </w:t>
       </w:r>
@@ -31036,6 +31207,7 @@
           <w:sz w:val="28"/>
           <w:szCs w:val="28"/>
           <w:highlight w:val="cyan"/>
+          <w:lang w:val="it-IT"/>
         </w:rPr>
         <w:t>4.3.13.6</w:t>
       </w:r>
@@ -31045,15 +31217,17 @@
           <w:sz w:val="40"/>
           <w:szCs w:val="40"/>
           <w:highlight w:val="green"/>
-        </w:rPr>
-        <w:t xml:space="preserve"> </w:t>
-      </w:r>
-      <w:r>
-        <w:rPr>
-          <w:rFonts w:ascii="DV-TTSurekh" w:eastAsia="Times New Roman" w:hAnsi="DV-TTSurekh" w:cs="Times New Roman"/>
-          <w:sz w:val="40"/>
-          <w:szCs w:val="40"/>
-          <w:highlight w:val="green"/>
+          <w:lang w:val="it-IT"/>
+        </w:rPr>
+        <w:t xml:space="preserve"> </w:t>
+      </w:r>
+      <w:r>
+        <w:rPr>
+          <w:rFonts w:ascii="DV-TTSurekh" w:eastAsia="Times New Roman" w:hAnsi="DV-TTSurekh" w:cs="Times New Roman"/>
+          <w:sz w:val="40"/>
+          <w:szCs w:val="40"/>
+          <w:highlight w:val="green"/>
+          <w:lang w:val="it-IT"/>
         </w:rPr>
         <w:t>´ÉºiÉÉä®Âú½þÊ´É¹¨ÉiÉÒ½þÊ´É¹¨ÉiÉÒ´ÉºiÉÉä´ÉÇºiÉÉä®Âú½þÊ´É</w:t>
       </w:r>
@@ -31063,15 +31237,17 @@
           <w:sz w:val="40"/>
           <w:szCs w:val="40"/>
           <w:highlight w:val="green"/>
-        </w:rPr>
-        <w:t xml:space="preserve"> </w:t>
-      </w:r>
-      <w:r>
-        <w:rPr>
-          <w:rFonts w:ascii="DV-TTSurekh" w:eastAsia="Times New Roman" w:hAnsi="DV-TTSurekh" w:cs="Times New Roman"/>
-          <w:sz w:val="40"/>
-          <w:szCs w:val="40"/>
-          <w:highlight w:val="green"/>
+          <w:lang w:val="it-IT"/>
+        </w:rPr>
+        <w:t xml:space="preserve"> </w:t>
+      </w:r>
+      <w:r>
+        <w:rPr>
+          <w:rFonts w:ascii="DV-TTSurekh" w:eastAsia="Times New Roman" w:hAnsi="DV-TTSurekh" w:cs="Times New Roman"/>
+          <w:sz w:val="40"/>
+          <w:szCs w:val="40"/>
+          <w:highlight w:val="green"/>
+          <w:lang w:val="it-IT"/>
         </w:rPr>
         <w:t>¹¨ÉiÉÒPÉÞiÉÉSÉÒPÉÞiÉÉSÉÒ</w:t>
       </w:r>
@@ -31081,15 +31257,17 @@
           <w:sz w:val="40"/>
           <w:szCs w:val="40"/>
           <w:highlight w:val="green"/>
-        </w:rPr>
-        <w:t xml:space="preserve"> </w:t>
-      </w:r>
-      <w:r>
-        <w:rPr>
-          <w:rFonts w:ascii="DV-TTSurekh" w:eastAsia="Times New Roman" w:hAnsi="DV-TTSurekh" w:cs="Times New Roman"/>
-          <w:sz w:val="40"/>
-          <w:szCs w:val="40"/>
-          <w:highlight w:val="green"/>
+          <w:lang w:val="it-IT"/>
+        </w:rPr>
+        <w:t xml:space="preserve"> </w:t>
+      </w:r>
+      <w:r>
+        <w:rPr>
+          <w:rFonts w:ascii="DV-TTSurekh" w:eastAsia="Times New Roman" w:hAnsi="DV-TTSurekh" w:cs="Times New Roman"/>
+          <w:sz w:val="40"/>
+          <w:szCs w:val="40"/>
+          <w:highlight w:val="green"/>
+          <w:lang w:val="it-IT"/>
         </w:rPr>
         <w:t>½þÊ´É¹¨ÉiÉÒ´ÉºiÉÉä´ÉÇºiÉÉä®Âú½þÊ´É¹¨ÉiÉÒPÉÞiÉÉSÉÒ **</w:t>
       </w:r>
@@ -31098,14 +31276,16 @@
           <w:rFonts w:ascii="DV-TTSurekh" w:eastAsia="Times New Roman" w:hAnsi="DV-TTSurekh" w:cs="Times New Roman"/>
           <w:sz w:val="40"/>
           <w:szCs w:val="40"/>
-        </w:rPr>
-        <w:t xml:space="preserve"> </w:t>
-      </w:r>
-      <w:r>
-        <w:rPr>
-          <w:rFonts w:ascii="DV-TTSurekh" w:eastAsia="Times New Roman" w:hAnsi="DV-TTSurekh" w:cs="Times New Roman"/>
-          <w:sz w:val="40"/>
-          <w:szCs w:val="40"/>
+          <w:lang w:val="it-IT"/>
+        </w:rPr>
+        <w:t xml:space="preserve"> </w:t>
+      </w:r>
+      <w:r>
+        <w:rPr>
+          <w:rFonts w:ascii="DV-TTSurekh" w:eastAsia="Times New Roman" w:hAnsi="DV-TTSurekh" w:cs="Times New Roman"/>
+          <w:sz w:val="40"/>
+          <w:szCs w:val="40"/>
+          <w:lang w:val="it-IT"/>
         </w:rPr>
         <w:br/>
       </w:r>
@@ -31117,6 +31297,7 @@
           <w:sz w:val="28"/>
           <w:szCs w:val="28"/>
           <w:highlight w:val="cyan"/>
+          <w:lang w:val="it-IT"/>
         </w:rPr>
         <w:t>1.2.8.2</w:t>
       </w:r>
@@ -31126,15 +31307,17 @@
           <w:sz w:val="40"/>
           <w:szCs w:val="40"/>
           <w:highlight w:val="green"/>
-        </w:rPr>
-        <w:t xml:space="preserve"> </w:t>
-      </w:r>
-      <w:r>
-        <w:rPr>
-          <w:rFonts w:ascii="DV-TTSurekh" w:eastAsia="Times New Roman" w:hAnsi="DV-TTSurekh" w:cs="Times New Roman"/>
-          <w:sz w:val="40"/>
-          <w:szCs w:val="40"/>
-          <w:highlight w:val="green"/>
+          <w:lang w:val="it-IT"/>
+        </w:rPr>
+        <w:t xml:space="preserve"> </w:t>
+      </w:r>
+      <w:r>
+        <w:rPr>
+          <w:rFonts w:ascii="DV-TTSurekh" w:eastAsia="Times New Roman" w:hAnsi="DV-TTSurekh" w:cs="Times New Roman"/>
+          <w:sz w:val="40"/>
+          <w:szCs w:val="40"/>
+          <w:highlight w:val="green"/>
+          <w:lang w:val="it-IT"/>
         </w:rPr>
         <w:t>vÉÚ®Âú¹ÉÉ½þÉ</w:t>
       </w:r>
@@ -31144,15 +31327,17 @@
           <w:sz w:val="40"/>
           <w:szCs w:val="40"/>
           <w:highlight w:val="green"/>
-        </w:rPr>
-        <w:t xml:space="preserve"> </w:t>
-      </w:r>
-      <w:r>
-        <w:rPr>
-          <w:rFonts w:ascii="DV-TTSurekh" w:eastAsia="Times New Roman" w:hAnsi="DV-TTSurekh" w:cs="Times New Roman"/>
-          <w:sz w:val="40"/>
-          <w:szCs w:val="40"/>
-          <w:highlight w:val="green"/>
+          <w:lang w:val="it-IT"/>
+        </w:rPr>
+        <w:t xml:space="preserve"> </w:t>
+      </w:r>
+      <w:r>
+        <w:rPr>
+          <w:rFonts w:ascii="DV-TTSurekh" w:eastAsia="Times New Roman" w:hAnsi="DV-TTSurekh" w:cs="Times New Roman"/>
+          <w:sz w:val="40"/>
+          <w:szCs w:val="40"/>
+          <w:highlight w:val="green"/>
+          <w:lang w:val="it-IT"/>
         </w:rPr>
         <w:t>´ÉxÉ¸ÉÚ+xÉ¸ÉÚvÉÚ®Âú¹ÉÉ½þÉèvÉÚ®Âú¹ÉÉ½þÉ´ÉxÉ¸ÉÚ+´ÉÒ®ú½þhÉÉ´É´ÉÒ®ú½þhÉÉ´ÉxÉ¸ÉÚvÉÚ®Âú¹ÉÉ½þÉè</w:t>
       </w:r>
@@ -31165,14 +31350,16 @@
           <w:rFonts w:ascii="DV-TTSurekh" w:eastAsia="Times New Roman" w:hAnsi="DV-TTSurekh" w:cs="Times New Roman"/>
           <w:sz w:val="40"/>
           <w:szCs w:val="40"/>
-        </w:rPr>
-      </w:pPr>
-      <w:r>
-        <w:rPr>
-          <w:rFonts w:ascii="DV-TTSurekh" w:eastAsia="Times New Roman" w:hAnsi="DV-TTSurekh" w:cs="Times New Roman"/>
-          <w:sz w:val="40"/>
-          <w:szCs w:val="40"/>
-          <w:highlight w:val="green"/>
+          <w:lang w:val="it-IT"/>
+        </w:rPr>
+      </w:pPr>
+      <w:r>
+        <w:rPr>
+          <w:rFonts w:ascii="DV-TTSurekh" w:eastAsia="Times New Roman" w:hAnsi="DV-TTSurekh" w:cs="Times New Roman"/>
+          <w:sz w:val="40"/>
+          <w:szCs w:val="40"/>
+          <w:highlight w:val="green"/>
+          <w:lang w:val="it-IT"/>
         </w:rPr>
         <w:lastRenderedPageBreak/>
         <w:t>vÉÚ®Âú¹ÉÉ½þÉ´ÉxÉ¸ÉÚ+´ÉÒ®ú½þhÉÉè **</w:t>
@@ -31182,6 +31369,7 @@
           <w:rFonts w:ascii="DV-TTSurekh" w:eastAsia="Times New Roman" w:hAnsi="DV-TTSurekh" w:cs="Times New Roman"/>
           <w:sz w:val="40"/>
           <w:szCs w:val="40"/>
+          <w:lang w:val="it-IT"/>
         </w:rPr>
         <w:t xml:space="preserve"> ´ÉèEÞòiÉÉ º´É®ú¦ÉÊHòÊ®úÊiÉ ÊEò¨ÉÂ ** </w:t>
       </w:r>
@@ -31190,6 +31378,7 @@
           <w:rFonts w:ascii="DV-TTSurekh" w:eastAsia="Times New Roman" w:hAnsi="DV-TTSurekh" w:cs="Times New Roman"/>
           <w:sz w:val="40"/>
           <w:szCs w:val="40"/>
+          <w:lang w:val="it-IT"/>
         </w:rPr>
         <w:br/>
       </w:r>
@@ -31201,6 +31390,7 @@
           <w:sz w:val="28"/>
           <w:szCs w:val="28"/>
           <w:highlight w:val="cyan"/>
+          <w:lang w:val="it-IT"/>
         </w:rPr>
         <w:t>2.1.5.2</w:t>
       </w:r>
@@ -31210,15 +31400,17 @@
           <w:sz w:val="40"/>
           <w:szCs w:val="40"/>
           <w:highlight w:val="green"/>
-        </w:rPr>
-        <w:t xml:space="preserve"> </w:t>
-      </w:r>
-      <w:r>
-        <w:rPr>
-          <w:rFonts w:ascii="DV-TTSurekh" w:eastAsia="Times New Roman" w:hAnsi="DV-TTSurekh" w:cs="Times New Roman"/>
-          <w:sz w:val="40"/>
-          <w:szCs w:val="40"/>
-          <w:highlight w:val="green"/>
+          <w:lang w:val="it-IT"/>
+        </w:rPr>
+        <w:t xml:space="preserve"> </w:t>
+      </w:r>
+      <w:r>
+        <w:rPr>
+          <w:rFonts w:ascii="DV-TTSurekh" w:eastAsia="Times New Roman" w:hAnsi="DV-TTSurekh" w:cs="Times New Roman"/>
+          <w:sz w:val="40"/>
+          <w:szCs w:val="40"/>
+          <w:highlight w:val="green"/>
+          <w:lang w:val="it-IT"/>
         </w:rPr>
         <w:t>EòÉä®Âú½þiªÉ</w:t>
       </w:r>
@@ -31228,15 +31420,17 @@
           <w:sz w:val="40"/>
           <w:szCs w:val="40"/>
           <w:highlight w:val="green"/>
-        </w:rPr>
-        <w:t xml:space="preserve"> </w:t>
-      </w:r>
-      <w:r>
-        <w:rPr>
-          <w:rFonts w:ascii="DV-TTSurekh" w:eastAsia="Times New Roman" w:hAnsi="DV-TTSurekh" w:cs="Times New Roman"/>
-          <w:sz w:val="40"/>
-          <w:szCs w:val="40"/>
-          <w:highlight w:val="green"/>
+          <w:lang w:val="it-IT"/>
+        </w:rPr>
+        <w:t xml:space="preserve"> </w:t>
+      </w:r>
+      <w:r>
+        <w:rPr>
+          <w:rFonts w:ascii="DV-TTSurekh" w:eastAsia="Times New Roman" w:hAnsi="DV-TTSurekh" w:cs="Times New Roman"/>
+          <w:sz w:val="40"/>
+          <w:szCs w:val="40"/>
+          <w:highlight w:val="green"/>
+          <w:lang w:val="it-IT"/>
         </w:rPr>
         <w:t>®Âú½þÊiÉEò&amp;EòÉä®Âú½þÊiÉºÉ½þ»ÉBäºÉ½þ»É¨É®Âú½þÊiÉEò&amp;EòÉä®Âú½þÊiÉºÉ½þ»É¨ÉÂ **</w:t>
       </w:r>
@@ -31245,22 +31439,25 @@
           <w:rFonts w:ascii="DV-TTSurekh" w:eastAsia="Times New Roman" w:hAnsi="DV-TTSurekh" w:cs="Times New Roman"/>
           <w:sz w:val="40"/>
           <w:szCs w:val="40"/>
-        </w:rPr>
-        <w:t xml:space="preserve"> </w:t>
-      </w:r>
-      <w:r>
-        <w:rPr>
-          <w:rFonts w:ascii="DV-TTSurekh" w:eastAsia="Times New Roman" w:hAnsi="DV-TTSurekh" w:cs="Times New Roman"/>
-          <w:sz w:val="40"/>
-          <w:szCs w:val="40"/>
-        </w:rPr>
-        <w:br/>
-      </w:r>
-      <w:r>
-        <w:rPr>
-          <w:rFonts w:ascii="DV-TTSurekh" w:eastAsia="Times New Roman" w:hAnsi="DV-TTSurekh" w:cs="Times New Roman"/>
-          <w:sz w:val="40"/>
-          <w:szCs w:val="40"/>
+          <w:lang w:val="it-IT"/>
+        </w:rPr>
+        <w:t xml:space="preserve"> </w:t>
+      </w:r>
+      <w:r>
+        <w:rPr>
+          <w:rFonts w:ascii="DV-TTSurekh" w:eastAsia="Times New Roman" w:hAnsi="DV-TTSurekh" w:cs="Times New Roman"/>
+          <w:sz w:val="40"/>
+          <w:szCs w:val="40"/>
+          <w:lang w:val="it-IT"/>
+        </w:rPr>
+        <w:br/>
+      </w:r>
+      <w:r>
+        <w:rPr>
+          <w:rFonts w:ascii="DV-TTSurekh" w:eastAsia="Times New Roman" w:hAnsi="DV-TTSurekh" w:cs="Times New Roman"/>
+          <w:sz w:val="40"/>
+          <w:szCs w:val="40"/>
+          <w:lang w:val="it-IT"/>
         </w:rPr>
         <w:t>nùÒPÉÇº´ÉÉ</w:t>
       </w:r>
@@ -31269,14 +31466,16 @@
           <w:rFonts w:ascii="DV-TTSurekh" w:eastAsia="Times New Roman" w:hAnsi="DV-TTSurekh" w:cs="Times New Roman"/>
           <w:sz w:val="40"/>
           <w:szCs w:val="40"/>
-        </w:rPr>
-        <w:t xml:space="preserve"> </w:t>
-      </w:r>
-      <w:r>
-        <w:rPr>
-          <w:rFonts w:ascii="DV-TTSurekh" w:eastAsia="Times New Roman" w:hAnsi="DV-TTSurekh" w:cs="Times New Roman"/>
-          <w:sz w:val="40"/>
-          <w:szCs w:val="40"/>
+          <w:lang w:val="it-IT"/>
+        </w:rPr>
+        <w:t xml:space="preserve"> </w:t>
+      </w:r>
+      <w:r>
+        <w:rPr>
+          <w:rFonts w:ascii="DV-TTSurekh" w:eastAsia="Times New Roman" w:hAnsi="DV-TTSurekh" w:cs="Times New Roman"/>
+          <w:sz w:val="40"/>
+          <w:szCs w:val="40"/>
+          <w:lang w:val="it-IT"/>
         </w:rPr>
         <w:t>®úÉi{É®ú &lt;ÊiÉ ÊEò¨ÉÂ **</w:t>
       </w:r>
@@ -31285,6 +31484,7 @@
           <w:rFonts w:ascii="DV-TTSurekh" w:eastAsia="Times New Roman" w:hAnsi="DV-TTSurekh" w:cs="Times New Roman"/>
           <w:sz w:val="40"/>
           <w:szCs w:val="40"/>
+          <w:lang w:val="it-IT"/>
         </w:rPr>
         <w:t xml:space="preserve"> </w:t>
       </w:r>
@@ -31298,6 +31498,7 @@
           <w:sz w:val="40"/>
           <w:szCs w:val="40"/>
           <w:highlight w:val="green"/>
+          <w:lang w:val="it-IT"/>
         </w:rPr>
       </w:pPr>
       <w:r>
@@ -31308,6 +31509,7 @@
           <w:sz w:val="28"/>
           <w:szCs w:val="28"/>
           <w:highlight w:val="cyan"/>
+          <w:lang w:val="it-IT"/>
         </w:rPr>
         <w:t>1.8.18.1</w:t>
       </w:r>
@@ -31319,15 +31521,17 @@
           <w:sz w:val="28"/>
           <w:szCs w:val="28"/>
           <w:highlight w:val="cyan"/>
-        </w:rPr>
-        <w:t xml:space="preserve"> </w:t>
-      </w:r>
-      <w:r>
-        <w:rPr>
-          <w:rFonts w:ascii="DV-TTSurekh" w:eastAsia="Times New Roman" w:hAnsi="DV-TTSurekh" w:cs="Times New Roman"/>
-          <w:sz w:val="40"/>
-          <w:szCs w:val="40"/>
-          <w:highlight w:val="green"/>
+          <w:lang w:val="it-IT"/>
+        </w:rPr>
+        <w:t xml:space="preserve"> </w:t>
+      </w:r>
+      <w:r>
+        <w:rPr>
+          <w:rFonts w:ascii="DV-TTSurekh" w:eastAsia="Times New Roman" w:hAnsi="DV-TTSurekh" w:cs="Times New Roman"/>
+          <w:sz w:val="40"/>
+          <w:szCs w:val="40"/>
+          <w:highlight w:val="green"/>
+          <w:lang w:val="it-IT"/>
         </w:rPr>
         <w:t>¨ÉèjÉÉ´É¯ûhÉÉªÉ®Âú¹É¦É¨ÉÞ¹É¦ÉÆ¨ÉèjÉÉ´É¯ûhÉÉªÉ¨ÉèjÉÉ´É¯ûhÉÉªÉ®Âú¹É¦ÉÆ¥ÉÉÀhÉÉSUôBäÊºÉxÉä</w:t>
       </w:r>
@@ -31337,15 +31541,17 @@
           <w:sz w:val="40"/>
           <w:szCs w:val="40"/>
           <w:highlight w:val="green"/>
-        </w:rPr>
-        <w:t xml:space="preserve"> </w:t>
-      </w:r>
-      <w:r>
-        <w:rPr>
-          <w:rFonts w:ascii="DV-TTSurekh" w:eastAsia="Times New Roman" w:hAnsi="DV-TTSurekh" w:cs="Times New Roman"/>
-          <w:sz w:val="40"/>
-          <w:szCs w:val="40"/>
-          <w:highlight w:val="green"/>
+          <w:lang w:val="it-IT"/>
+        </w:rPr>
+        <w:t xml:space="preserve"> </w:t>
+      </w:r>
+      <w:r>
+        <w:rPr>
+          <w:rFonts w:ascii="DV-TTSurekh" w:eastAsia="Times New Roman" w:hAnsi="DV-TTSurekh" w:cs="Times New Roman"/>
+          <w:sz w:val="40"/>
+          <w:szCs w:val="40"/>
+          <w:highlight w:val="green"/>
+          <w:lang w:val="it-IT"/>
         </w:rPr>
         <w:t>¥ÉÉÀhÉÉSUôBäÊºÉxÉ@ñ¹É¦ÉÆ¨ÉèjÉÉ´É¯ûhÉÉªÉ¨ÉèjÉÉ</w:t>
       </w:r>
@@ -31355,15 +31561,17 @@
           <w:sz w:val="40"/>
           <w:szCs w:val="40"/>
           <w:highlight w:val="green"/>
-        </w:rPr>
-        <w:t xml:space="preserve"> </w:t>
-      </w:r>
-      <w:r>
-        <w:rPr>
-          <w:rFonts w:ascii="DV-TTSurekh" w:eastAsia="Times New Roman" w:hAnsi="DV-TTSurekh" w:cs="Times New Roman"/>
-          <w:sz w:val="40"/>
-          <w:szCs w:val="40"/>
-          <w:highlight w:val="green"/>
+          <w:lang w:val="it-IT"/>
+        </w:rPr>
+        <w:t xml:space="preserve"> </w:t>
+      </w:r>
+      <w:r>
+        <w:rPr>
+          <w:rFonts w:ascii="DV-TTSurekh" w:eastAsia="Times New Roman" w:hAnsi="DV-TTSurekh" w:cs="Times New Roman"/>
+          <w:sz w:val="40"/>
+          <w:szCs w:val="40"/>
+          <w:highlight w:val="green"/>
+          <w:lang w:val="it-IT"/>
         </w:rPr>
         <w:t xml:space="preserve">´É¯ûhÉÉªÉ®Âú¹É¦ÉÆ¥ÉÉÀhÉÉSUôBäÊºÉxÉä ** </w:t>
       </w:r>
@@ -31373,6 +31581,7 @@
           <w:sz w:val="40"/>
           <w:szCs w:val="40"/>
           <w:highlight w:val="green"/>
+          <w:lang w:val="it-IT"/>
         </w:rPr>
         <w:t>79</w:t>
       </w:r>
@@ -31393,6 +31602,7 @@
           <w:sz w:val="40"/>
           <w:szCs w:val="40"/>
           <w:highlight w:val="green"/>
+          <w:lang w:val="it-IT"/>
         </w:rPr>
         <w:br/>
       </w:r>
@@ -45157,6 +45367,7 @@
     <w:lsdException w:name="HTML Sample" w:semiHidden="1" w:unhideWhenUsed="1"/>
     <w:lsdException w:name="HTML Typewriter" w:semiHidden="1" w:unhideWhenUsed="1"/>
     <w:lsdException w:name="HTML Variable" w:semiHidden="1" w:unhideWhenUsed="1"/>
+    <w:lsdException w:name="Normal Table" w:semiHidden="1" w:unhideWhenUsed="1"/>
     <w:lsdException w:name="annotation subject" w:semiHidden="1" w:unhideWhenUsed="1"/>
     <w:lsdException w:name="No List" w:semiHidden="1" w:unhideWhenUsed="1"/>
     <w:lsdException w:name="Outline List 1" w:semiHidden="1" w:unhideWhenUsed="1"/>
@@ -45199,8 +45410,11 @@
     <w:lsdException w:name="Table Contemporary" w:semiHidden="1" w:unhideWhenUsed="1"/>
     <w:lsdException w:name="Table Elegant" w:semiHidden="1" w:unhideWhenUsed="1"/>
     <w:lsdException w:name="Table Professional" w:semiHidden="1" w:unhideWhenUsed="1"/>
+    <w:lsdException w:name="Table Subtle 1" w:semiHidden="1" w:unhideWhenUsed="1"/>
     <w:lsdException w:name="Table Subtle 2" w:semiHidden="1" w:unhideWhenUsed="1"/>
     <w:lsdException w:name="Table Web 1" w:semiHidden="1" w:unhideWhenUsed="1"/>
+    <w:lsdException w:name="Table Web 2" w:semiHidden="1" w:unhideWhenUsed="1"/>
+    <w:lsdException w:name="Table Web 3" w:semiHidden="1" w:unhideWhenUsed="1"/>
     <w:lsdException w:name="Balloon Text" w:semiHidden="1" w:unhideWhenUsed="1"/>
     <w:lsdException w:name="Table Grid" w:uiPriority="39"/>
     <w:lsdException w:name="Table Theme" w:semiHidden="1" w:unhideWhenUsed="1"/>

</xml_diff>